<commit_message>
Reportes de pruebas de usuarios
</commit_message>
<xml_diff>
--- a/04_Reportes/Reporte_Escenarios/Escenario_Logueo_Invalido.docx
+++ b/04_Reportes/Reporte_Escenarios/Escenario_Logueo_Invalido.docx
@@ -139,7 +139,55 @@
           <w:sz w:val="40"/>
           <w:szCs w:val="40"/>
         </w:rPr>
-        <w:t xml:space="preserve">con credenciales validas </w:t>
+        <w:t xml:space="preserve">con credenciales </w:t>
+      </w:r>
+      <w:r>
+        <w:rPr>
+          <w:rFonts w:ascii="Times New Roman" w:hAnsi="Times New Roman" w:cs="Times New Roman"/>
+          <w:sz w:val="40"/>
+          <w:szCs w:val="40"/>
+        </w:rPr>
+        <w:t>in</w:t>
+      </w:r>
+      <w:r>
+        <w:rPr>
+          <w:rFonts w:ascii="Times New Roman" w:hAnsi="Times New Roman" w:cs="Times New Roman"/>
+          <w:sz w:val="40"/>
+          <w:szCs w:val="40"/>
+        </w:rPr>
+        <w:t>v</w:t>
+      </w:r>
+      <w:r>
+        <w:rPr>
+          <w:rFonts w:ascii="Times New Roman" w:hAnsi="Times New Roman" w:cs="Times New Roman"/>
+          <w:sz w:val="40"/>
+          <w:szCs w:val="40"/>
+        </w:rPr>
+        <w:t>á</w:t>
+      </w:r>
+      <w:r>
+        <w:rPr>
+          <w:rFonts w:ascii="Times New Roman" w:hAnsi="Times New Roman" w:cs="Times New Roman"/>
+          <w:sz w:val="40"/>
+          <w:szCs w:val="40"/>
+        </w:rPr>
+        <w:t>lidas</w:t>
+      </w:r>
+      <w:r>
+        <w:rPr>
+          <w:rFonts w:ascii="Times New Roman" w:hAnsi="Times New Roman" w:cs="Times New Roman"/>
+          <w:sz w:val="40"/>
+          <w:szCs w:val="40"/>
+        </w:rPr>
+        <w:t xml:space="preserve"> </w:t>
+      </w:r>
+      <w:r>
+        <w:rPr>
+          <w:rFonts w:ascii="Times New Roman" w:hAnsi="Times New Roman" w:cs="Times New Roman"/>
+          <w:sz w:val="40"/>
+          <w:szCs w:val="40"/>
+        </w:rPr>
+        <w:t xml:space="preserve"> </w:t>
       </w:r>
       <w:r>
         <w:rPr>
@@ -492,7 +540,7 @@
                 <w:noProof/>
                 <w:webHidden/>
               </w:rPr>
-              <w:t>5</w:t>
+              <w:t>6</w:t>
             </w:r>
             <w:r>
               <w:rPr>
@@ -583,25 +631,7 @@
           <w:sz w:val="24"/>
           <w:szCs w:val="24"/>
         </w:rPr>
-        <w:t xml:space="preserve">Este escenario tiene como objetivo validar las funcionalidades clave de la aplicación </w:t>
-      </w:r>
-      <w:r>
-        <w:rPr>
-          <w:rFonts w:ascii="Times New Roman" w:hAnsi="Times New Roman" w:cs="Times New Roman"/>
-          <w:i/>
-          <w:iCs/>
-          <w:sz w:val="24"/>
-          <w:szCs w:val="24"/>
-        </w:rPr>
-        <w:t>Mascotas</w:t>
-      </w:r>
-      <w:r>
-        <w:rPr>
-          <w:rFonts w:ascii="Times New Roman" w:hAnsi="Times New Roman" w:cs="Times New Roman"/>
-          <w:sz w:val="24"/>
-          <w:szCs w:val="24"/>
-        </w:rPr>
-        <w:t>, asegurándose de que se comporten correctamente al utilizar credenciales válidas. Se realizan pruebas exhaustivas sobre las principales características de la aplicación, como el inicio de sesión, la gestión de usuarios, la visualización de perfiles y la interacción con las funcionalidades esenciales. Durante la ejecución de este escenario, se toman capturas de pantalla para documentar los resultados de cada paso y verificar visualmente que el sistema responda como se espera.</w:t>
+        <w:t>Este escenario tiene como objetivo validar las funcionalidades clave de la aplicación Mascotas, asegurándose de que el sistema responda adecuadamente cuando se utilicen credenciales no válidas. Se realizan pruebas exhaustivas en las principales características de la aplicación, como el inicio de sesión, la gestión de usuarios, la visualización de perfiles y la interacción con las funcionalidades esenciales, para verificar que el sistema maneje correctamente los intentos fallidos de autenticación.</w:t>
       </w:r>
     </w:p>
     <w:p>
@@ -621,7 +651,7 @@
           <w:sz w:val="24"/>
           <w:szCs w:val="24"/>
         </w:rPr>
-        <w:t>Las capturas de pantalla proporcionadas a continuación ilustran el flujo y las pantallas clave observadas mientras se llevan a cabo las pruebas. Estas imágenes sirven como evidencia de que las funcionalidades críticas de la aplicación están operando correctamente cuando se ingresan credenciales válidas.</w:t>
+        <w:t>Durante la ejecución de este escenario, se toman capturas de pantalla en cada paso relevante, con el fin de documentar los resultados y verificar visualmente que el sistema responde de manera apropiada, mostrando mensajes de error claros o bloqueando el acceso según sea necesario. Las imágenes proporcionadas a continuación ilustran el flujo y las pantallas clave observadas durante las pruebas, sirviendo como evidencia de que las funcionalidades críticas de la aplicación manejan correctamente las credenciales inválidas.</w:t>
       </w:r>
     </w:p>
     <w:p>
@@ -699,7 +729,7 @@
           <w:noProof/>
         </w:rPr>
         <w:drawing>
-          <wp:inline distT="0" distB="0" distL="0" distR="0" wp14:anchorId="21E28A75" wp14:editId="2745EFF5">
+          <wp:inline distT="0" distB="0" distL="0" distR="0" wp14:anchorId="21E28A75" wp14:editId="793574B4">
             <wp:extent cx="2599123" cy="5775647"/>
             <wp:effectExtent l="0" t="0" r="0" b="0"/>
             <wp:docPr id="1659369831" name="Imagen 1"/>
@@ -777,7 +807,31 @@
           <w:bCs/>
         </w:rPr>
         <w:lastRenderedPageBreak/>
-        <w:t>Proporcionar credenciales válidas</w:t>
+        <w:t xml:space="preserve">Proporcionar credenciales </w:t>
+      </w:r>
+      <w:r>
+        <w:rPr>
+          <w:rFonts w:ascii="Times New Roman" w:hAnsi="Times New Roman" w:cs="Times New Roman"/>
+          <w:b/>
+          <w:bCs/>
+        </w:rPr>
+        <w:t>in</w:t>
+      </w:r>
+      <w:r>
+        <w:rPr>
+          <w:rFonts w:ascii="Times New Roman" w:hAnsi="Times New Roman" w:cs="Times New Roman"/>
+          <w:b/>
+          <w:bCs/>
+        </w:rPr>
+        <w:t>válidas</w:t>
+      </w:r>
+      <w:r>
+        <w:rPr>
+          <w:rFonts w:ascii="Times New Roman" w:hAnsi="Times New Roman" w:cs="Times New Roman"/>
+          <w:b/>
+          <w:bCs/>
+        </w:rPr>
+        <w:t xml:space="preserve"> </w:t>
       </w:r>
     </w:p>
     <w:p>
@@ -801,7 +855,7 @@
           <w:noProof/>
         </w:rPr>
         <w:drawing>
-          <wp:inline distT="0" distB="0" distL="0" distR="0" wp14:anchorId="60BE7166" wp14:editId="14BC7F14">
+          <wp:inline distT="0" distB="0" distL="0" distR="0" wp14:anchorId="60BE7166" wp14:editId="74624672">
             <wp:extent cx="2904945" cy="6455229"/>
             <wp:effectExtent l="0" t="0" r="0" b="3175"/>
             <wp:docPr id="818278358" name="Imagen 2"/>
@@ -889,16 +943,14 @@
         <w:lastRenderedPageBreak/>
         <w:t xml:space="preserve">Verificación del </w:t>
       </w:r>
-      <w:proofErr w:type="spellStart"/>
       <w:r>
         <w:rPr>
           <w:rFonts w:ascii="Times New Roman" w:hAnsi="Times New Roman" w:cs="Times New Roman"/>
           <w:b/>
           <w:bCs/>
         </w:rPr>
-        <w:t>dashboard</w:t>
-      </w:r>
-      <w:proofErr w:type="spellEnd"/>
+        <w:t>mensaje de error</w:t>
+      </w:r>
     </w:p>
     <w:p>
       <w:pPr>
@@ -909,14 +961,13 @@
       </w:pPr>
       <w:r>
         <w:rPr>
-          <w:rFonts w:ascii="Times New Roman" w:hAnsi="Times New Roman" w:cs="Times New Roman"/>
           <w:noProof/>
         </w:rPr>
         <w:drawing>
-          <wp:inline distT="0" distB="0" distL="0" distR="0" wp14:anchorId="4B3F16FE" wp14:editId="6BB4DE2E">
-            <wp:extent cx="2753085" cy="6117772"/>
-            <wp:effectExtent l="0" t="0" r="9525" b="0"/>
-            <wp:docPr id="218264214" name="Imagen 3" descr="Interfaz de usuario gráfica, Aplicación, Sitio web&#10;&#10;Descripción generada automáticamente"/>
+          <wp:inline distT="0" distB="0" distL="0" distR="0" wp14:anchorId="3CF27323" wp14:editId="542DA39E">
+            <wp:extent cx="3492302" cy="7760425"/>
+            <wp:effectExtent l="0" t="0" r="0" b="0"/>
+            <wp:docPr id="895064881" name="Imagen 1"/>
             <wp:cNvGraphicFramePr>
               <a:graphicFrameLocks xmlns:a="http://schemas.openxmlformats.org/drawingml/2006/main" noChangeAspect="1"/>
             </wp:cNvGraphicFramePr>
@@ -924,13 +975,13 @@
               <a:graphicData uri="http://schemas.openxmlformats.org/drawingml/2006/picture">
                 <pic:pic xmlns:pic="http://schemas.openxmlformats.org/drawingml/2006/picture">
                   <pic:nvPicPr>
-                    <pic:cNvPr id="218264214" name="Imagen 3" descr="Interfaz de usuario gráfica, Aplicación, Sitio web&#10;&#10;Descripción generada automáticamente"/>
+                    <pic:cNvPr id="0" name="Picture 1"/>
                     <pic:cNvPicPr>
                       <a:picLocks noChangeAspect="1" noChangeArrowheads="1"/>
                     </pic:cNvPicPr>
                   </pic:nvPicPr>
                   <pic:blipFill>
-                    <a:blip r:embed="rId13" cstate="print">
+                    <a:blip r:embed="rId13">
                       <a:extLst>
                         <a:ext uri="{28A0092B-C50C-407E-A947-70E740481C1C}">
                           <a14:useLocalDpi xmlns:a14="http://schemas.microsoft.com/office/drawing/2010/main" val="0"/>
@@ -945,7 +996,7 @@
                   <pic:spPr bwMode="auto">
                     <a:xfrm>
                       <a:off x="0" y="0"/>
-                      <a:ext cx="2754282" cy="6120432"/>
+                      <a:ext cx="3493907" cy="7763992"/>
                     </a:xfrm>
                     <a:prstGeom prst="rect">
                       <a:avLst/>
@@ -986,13 +1037,26 @@
       <w:pPr>
         <w:rPr>
           <w:rFonts w:ascii="Times New Roman" w:hAnsi="Times New Roman" w:cs="Times New Roman"/>
-        </w:rPr>
-      </w:pPr>
-      <w:r>
-        <w:rPr>
-          <w:rFonts w:ascii="Times New Roman" w:hAnsi="Times New Roman" w:cs="Times New Roman"/>
-        </w:rPr>
-        <w:t xml:space="preserve">El escenario paso las pruebas </w:t>
+          <w:u w:val="single"/>
+        </w:rPr>
+      </w:pPr>
+      <w:r>
+        <w:rPr>
+          <w:rFonts w:ascii="Times New Roman" w:hAnsi="Times New Roman" w:cs="Times New Roman"/>
+        </w:rPr>
+        <w:t xml:space="preserve">El escenario </w:t>
+      </w:r>
+      <w:r>
+        <w:rPr>
+          <w:rFonts w:ascii="Times New Roman" w:hAnsi="Times New Roman" w:cs="Times New Roman"/>
+        </w:rPr>
+        <w:t xml:space="preserve">no </w:t>
+      </w:r>
+      <w:r>
+        <w:rPr>
+          <w:rFonts w:ascii="Times New Roman" w:hAnsi="Times New Roman" w:cs="Times New Roman"/>
+        </w:rPr>
+        <w:t xml:space="preserve">paso las pruebas </w:t>
       </w:r>
       <w:r>
         <w:rPr>
@@ -1004,8 +1068,16 @@
         <w:rPr>
           <w:rFonts w:ascii="Times New Roman" w:hAnsi="Times New Roman" w:cs="Times New Roman"/>
         </w:rPr>
-        <w:t>exitosamente</w:t>
-      </w:r>
+        <w:t xml:space="preserve">por credenciales </w:t>
+      </w:r>
+      <w:proofErr w:type="spellStart"/>
+      <w:r>
+        <w:rPr>
+          <w:rFonts w:ascii="Times New Roman" w:hAnsi="Times New Roman" w:cs="Times New Roman"/>
+        </w:rPr>
+        <w:t>erroneas</w:t>
+      </w:r>
+      <w:proofErr w:type="spellEnd"/>
     </w:p>
     <w:sectPr>
       <w:headerReference w:type="default" r:id="rId14"/>
@@ -2511,23 +2583,10 @@
 </file>
 
 <file path=customXml/item1.xml><?xml version="1.0" encoding="utf-8"?>
-<p:properties xmlns:p="http://schemas.microsoft.com/office/2006/metadata/properties" xmlns:xsi="http://www.w3.org/2001/XMLSchema-instance" xmlns:pc="http://schemas.microsoft.com/office/infopath/2007/PartnerControls">
-  <documentManagement>
-    <_activity xmlns="63cdd07b-8ba3-4e81-ab36-dec70f47e613" xsi:nil="true"/>
-  </documentManagement>
-</p:properties>
+<b:Sources xmlns:b="http://schemas.openxmlformats.org/officeDocument/2006/bibliography" xmlns="http://schemas.openxmlformats.org/officeDocument/2006/bibliography" SelectedStyle="\APASixthEditionOfficeOnline.xsl" StyleName="APA" Version="6"/>
 </file>
 
 <file path=customXml/item2.xml><?xml version="1.0" encoding="utf-8"?>
-<?mso-contentType ?>
-<FormTemplates xmlns="http://schemas.microsoft.com/sharepoint/v3/contenttype/forms">
-  <Display>DocumentLibraryForm</Display>
-  <Edit>DocumentLibraryForm</Edit>
-  <New>DocumentLibraryForm</New>
-</FormTemplates>
-</file>
-
-<file path=customXml/item3.xml><?xml version="1.0" encoding="utf-8"?>
 <ct:contentTypeSchema xmlns:ct="http://schemas.microsoft.com/office/2006/metadata/contentType" xmlns:ma="http://schemas.microsoft.com/office/2006/metadata/properties/metaAttributes" ct:_="" ma:_="" ma:contentTypeName="Documento" ma:contentTypeID="0x0101008F781BFD3C3FD043A35842952F161E1B" ma:contentTypeVersion="15" ma:contentTypeDescription="Crear nuevo documento." ma:contentTypeScope="" ma:versionID="5ca6376baaaca4a824db4f1856bcb0b2">
   <xsd:schema xmlns:xsd="http://www.w3.org/2001/XMLSchema" xmlns:xs="http://www.w3.org/2001/XMLSchema" xmlns:p="http://schemas.microsoft.com/office/2006/metadata/properties" xmlns:ns3="63cdd07b-8ba3-4e81-ab36-dec70f47e613" xmlns:ns4="8dc62457-d598-435e-a6a7-36d2b5df41e9" targetNamespace="http://schemas.microsoft.com/office/2006/metadata/properties" ma:root="true" ma:fieldsID="d3dc830787919936b8ebc281a8ac41ba" ns3:_="" ns4:_="">
     <xsd:import namespace="63cdd07b-8ba3-4e81-ab36-dec70f47e613"/>
@@ -2760,36 +2819,32 @@
 </ct:contentTypeSchema>
 </file>
 
+<file path=customXml/item3.xml><?xml version="1.0" encoding="utf-8"?>
+<?mso-contentType ?>
+<FormTemplates xmlns="http://schemas.microsoft.com/sharepoint/v3/contenttype/forms">
+  <Display>DocumentLibraryForm</Display>
+  <Edit>DocumentLibraryForm</Edit>
+  <New>DocumentLibraryForm</New>
+</FormTemplates>
+</file>
+
 <file path=customXml/item4.xml><?xml version="1.0" encoding="utf-8"?>
-<b:Sources xmlns:b="http://schemas.openxmlformats.org/officeDocument/2006/bibliography" xmlns="http://schemas.openxmlformats.org/officeDocument/2006/bibliography" SelectedStyle="\APASixthEditionOfficeOnline.xsl" StyleName="APA" Version="6"/>
+<p:properties xmlns:p="http://schemas.microsoft.com/office/2006/metadata/properties" xmlns:xsi="http://www.w3.org/2001/XMLSchema-instance" xmlns:pc="http://schemas.microsoft.com/office/infopath/2007/PartnerControls">
+  <documentManagement>
+    <_activity xmlns="63cdd07b-8ba3-4e81-ab36-dec70f47e613" xsi:nil="true"/>
+  </documentManagement>
+</p:properties>
 </file>
 
 <file path=customXml/itemProps1.xml><?xml version="1.0" encoding="utf-8"?>
-<ds:datastoreItem xmlns:ds="http://schemas.openxmlformats.org/officeDocument/2006/customXml" ds:itemID="{4C29E5ED-828A-4A1F-B622-1D9042776AE3}">
+<ds:datastoreItem xmlns:ds="http://schemas.openxmlformats.org/officeDocument/2006/customXml" ds:itemID="{930B0544-3006-42EE-806D-965C4ED02E2E}">
   <ds:schemaRefs>
-    <ds:schemaRef ds:uri="http://schemas.openxmlformats.org/package/2006/metadata/core-properties"/>
-    <ds:schemaRef ds:uri="http://schemas.microsoft.com/office/2006/documentManagement/types"/>
-    <ds:schemaRef ds:uri="http://purl.org/dc/dcmitype/"/>
-    <ds:schemaRef ds:uri="8dc62457-d598-435e-a6a7-36d2b5df41e9"/>
-    <ds:schemaRef ds:uri="63cdd07b-8ba3-4e81-ab36-dec70f47e613"/>
-    <ds:schemaRef ds:uri="http://purl.org/dc/elements/1.1/"/>
-    <ds:schemaRef ds:uri="http://www.w3.org/XML/1998/namespace"/>
-    <ds:schemaRef ds:uri="http://purl.org/dc/terms/"/>
-    <ds:schemaRef ds:uri="http://schemas.microsoft.com/office/infopath/2007/PartnerControls"/>
-    <ds:schemaRef ds:uri="http://schemas.microsoft.com/office/2006/metadata/properties"/>
+    <ds:schemaRef ds:uri="http://schemas.openxmlformats.org/officeDocument/2006/bibliography"/>
   </ds:schemaRefs>
 </ds:datastoreItem>
 </file>
 
 <file path=customXml/itemProps2.xml><?xml version="1.0" encoding="utf-8"?>
-<ds:datastoreItem xmlns:ds="http://schemas.openxmlformats.org/officeDocument/2006/customXml" ds:itemID="{8905C435-8918-43E6-9A55-A8326D7FC1F1}">
-  <ds:schemaRefs>
-    <ds:schemaRef ds:uri="http://schemas.microsoft.com/sharepoint/v3/contenttype/forms"/>
-  </ds:schemaRefs>
-</ds:datastoreItem>
-</file>
-
-<file path=customXml/itemProps3.xml><?xml version="1.0" encoding="utf-8"?>
 <ds:datastoreItem xmlns:ds="http://schemas.openxmlformats.org/officeDocument/2006/customXml" ds:itemID="{53453A58-9F42-43B9-B85D-BF9A7F5E10E1}">
   <ds:schemaRefs>
     <ds:schemaRef ds:uri="http://schemas.microsoft.com/office/2006/metadata/contentType"/>
@@ -2808,10 +2863,20 @@
 </ds:datastoreItem>
 </file>
 
+<file path=customXml/itemProps3.xml><?xml version="1.0" encoding="utf-8"?>
+<ds:datastoreItem xmlns:ds="http://schemas.openxmlformats.org/officeDocument/2006/customXml" ds:itemID="{8905C435-8918-43E6-9A55-A8326D7FC1F1}">
+  <ds:schemaRefs>
+    <ds:schemaRef ds:uri="http://schemas.microsoft.com/sharepoint/v3/contenttype/forms"/>
+  </ds:schemaRefs>
+</ds:datastoreItem>
+</file>
+
 <file path=customXml/itemProps4.xml><?xml version="1.0" encoding="utf-8"?>
-<ds:datastoreItem xmlns:ds="http://schemas.openxmlformats.org/officeDocument/2006/customXml" ds:itemID="{930B0544-3006-42EE-806D-965C4ED02E2E}">
+<ds:datastoreItem xmlns:ds="http://schemas.openxmlformats.org/officeDocument/2006/customXml" ds:itemID="{4C29E5ED-828A-4A1F-B622-1D9042776AE3}">
   <ds:schemaRefs>
-    <ds:schemaRef ds:uri="http://schemas.openxmlformats.org/officeDocument/2006/bibliography"/>
+    <ds:schemaRef ds:uri="http://schemas.microsoft.com/office/2006/metadata/properties"/>
+    <ds:schemaRef ds:uri="http://schemas.microsoft.com/office/infopath/2007/PartnerControls"/>
+    <ds:schemaRef ds:uri="63cdd07b-8ba3-4e81-ab36-dec70f47e613"/>
   </ds:schemaRefs>
 </ds:datastoreItem>
 </file>
</xml_diff>